<commit_message>
Use Case Model ver 0.2
</commit_message>
<xml_diff>
--- a/Documentazione/Use Case Model.docx
+++ b/Documentazione/Use Case Model.docx
@@ -962,7 +962,6 @@
           <w:sz w:val="26"/>
           <w:szCs w:val="26"/>
         </w:rPr>
-        <w:lastRenderedPageBreak/>
         <w:t xml:space="preserve">Nome </w:t>
       </w:r>
       <w:proofErr w:type="spellStart"/>
@@ -1246,10 +1245,7 @@
       </w:r>
       <w:proofErr w:type="spellEnd"/>
       <w:r>
-        <w:t xml:space="preserve"> di </w:t>
-      </w:r>
-      <w:r>
-        <w:t>login</w:t>
+        <w:t xml:space="preserve"> di login</w:t>
       </w:r>
     </w:p>
     <w:p>
@@ -1646,7 +1642,6 @@
           <w:sz w:val="26"/>
           <w:szCs w:val="26"/>
         </w:rPr>
-        <w:lastRenderedPageBreak/>
         <w:t xml:space="preserve">Nome </w:t>
       </w:r>
       <w:proofErr w:type="spellStart"/>
@@ -2581,7 +2576,6 @@
           <w:sz w:val="26"/>
           <w:szCs w:val="26"/>
         </w:rPr>
-        <w:lastRenderedPageBreak/>
         <w:t xml:space="preserve">Nome </w:t>
       </w:r>
       <w:proofErr w:type="spellStart"/>
@@ -2626,7 +2620,7 @@
           <w:sz w:val="26"/>
           <w:szCs w:val="26"/>
         </w:rPr>
-        <w:t>UserRegistration</w:t>
+        <w:t>ProposeGame</w:t>
       </w:r>
       <w:proofErr w:type="spellEnd"/>
     </w:p>
@@ -2698,10 +2692,988 @@
       </w:r>
       <w:proofErr w:type="spellEnd"/>
       <w:r>
+        <w:t xml:space="preserve"> </w:t>
+      </w:r>
+      <w:proofErr w:type="spellStart"/>
+      <w:r>
+        <w:t>registrato</w:t>
+      </w:r>
+      <w:proofErr w:type="spellEnd"/>
+    </w:p>
+    <w:p>
+      <w:pPr>
+        <w:pStyle w:val="ListParagraph"/>
+        <w:numPr>
+          <w:ilvl w:val="0"/>
+          <w:numId w:val="3"/>
+        </w:numPr>
+      </w:pPr>
+      <w:proofErr w:type="spellStart"/>
+      <w:r>
+        <w:t>Gestore</w:t>
+      </w:r>
+      <w:proofErr w:type="spellEnd"/>
+      <w:r>
+        <w:t xml:space="preserve"> del </w:t>
+      </w:r>
+      <w:proofErr w:type="spellStart"/>
+      <w:r>
+        <w:t>catalogo</w:t>
+      </w:r>
+      <w:proofErr w:type="spellEnd"/>
+    </w:p>
+    <w:p>
+      <w:pPr>
+        <w:pStyle w:val="ListParagraph"/>
+        <w:ind w:left="1440"/>
+      </w:pPr>
+    </w:p>
+    <w:p>
+      <w:pPr>
+        <w:pStyle w:val="ListParagraph"/>
+        <w:numPr>
+          <w:ilvl w:val="0"/>
+          <w:numId w:val="4"/>
+        </w:numPr>
+      </w:pPr>
+      <w:proofErr w:type="spellStart"/>
+      <w:r>
+        <w:rPr>
+          <w:i/>
+          <w:iCs/>
+          <w:sz w:val="26"/>
+          <w:szCs w:val="26"/>
+        </w:rPr>
+        <w:t>Condizioni</w:t>
+      </w:r>
+      <w:proofErr w:type="spellEnd"/>
+      <w:r>
+        <w:rPr>
+          <w:i/>
+          <w:iCs/>
+          <w:sz w:val="26"/>
+          <w:szCs w:val="26"/>
+        </w:rPr>
+        <w:t xml:space="preserve"> </w:t>
+      </w:r>
+      <w:proofErr w:type="spellStart"/>
+      <w:r>
+        <w:rPr>
+          <w:i/>
+          <w:iCs/>
+          <w:sz w:val="26"/>
+          <w:szCs w:val="26"/>
+        </w:rPr>
+        <w:t>iniziali</w:t>
+      </w:r>
+      <w:proofErr w:type="spellEnd"/>
+      <w:r>
+        <w:rPr>
+          <w:i/>
+          <w:iCs/>
+          <w:sz w:val="26"/>
+          <w:szCs w:val="26"/>
+        </w:rPr>
+        <w:t>:</w:t>
+      </w:r>
+    </w:p>
+    <w:p>
+      <w:pPr>
+        <w:pStyle w:val="ListParagraph"/>
+        <w:numPr>
+          <w:ilvl w:val="0"/>
+          <w:numId w:val="10"/>
+        </w:numPr>
+      </w:pPr>
+      <w:proofErr w:type="spellStart"/>
+      <w:r>
+        <w:t>L’utente</w:t>
+      </w:r>
+      <w:proofErr w:type="spellEnd"/>
+      <w:r>
+        <w:t xml:space="preserve"> </w:t>
+      </w:r>
+      <w:proofErr w:type="spellStart"/>
+      <w:r>
+        <w:t>deve</w:t>
+      </w:r>
+      <w:proofErr w:type="spellEnd"/>
+      <w:r>
+        <w:t xml:space="preserve"> aver </w:t>
+      </w:r>
+      <w:proofErr w:type="spellStart"/>
+      <w:r>
+        <w:t>eseguito</w:t>
+      </w:r>
+      <w:proofErr w:type="spellEnd"/>
+      <w:r>
+        <w:t xml:space="preserve"> </w:t>
+      </w:r>
+      <w:proofErr w:type="spellStart"/>
+      <w:r>
+        <w:t>il</w:t>
+      </w:r>
+      <w:proofErr w:type="spellEnd"/>
+      <w:r>
+        <w:t xml:space="preserve"> login</w:t>
+      </w:r>
+    </w:p>
+    <w:p>
+      <w:pPr>
+        <w:pStyle w:val="ListParagraph"/>
+        <w:numPr>
+          <w:ilvl w:val="0"/>
+          <w:numId w:val="5"/>
+        </w:numPr>
+      </w:pPr>
+      <w:proofErr w:type="spellStart"/>
+      <w:r>
+        <w:t>L’utente</w:t>
+      </w:r>
+      <w:proofErr w:type="spellEnd"/>
+      <w:r>
+        <w:t xml:space="preserve"> </w:t>
+      </w:r>
+      <w:r>
+        <w:t xml:space="preserve">non </w:t>
+      </w:r>
+      <w:proofErr w:type="spellStart"/>
+      <w:r>
+        <w:t>deve</w:t>
+      </w:r>
+      <w:proofErr w:type="spellEnd"/>
+      <w:r>
+        <w:t xml:space="preserve"> </w:t>
+      </w:r>
+      <w:proofErr w:type="spellStart"/>
+      <w:r>
+        <w:t>essere</w:t>
+      </w:r>
+      <w:proofErr w:type="spellEnd"/>
+      <w:r>
+        <w:t xml:space="preserve"> </w:t>
+      </w:r>
+      <w:proofErr w:type="spellStart"/>
+      <w:r>
+        <w:t>limitato</w:t>
+      </w:r>
+      <w:proofErr w:type="spellEnd"/>
+      <w:r>
+        <w:t xml:space="preserve"> </w:t>
+      </w:r>
+      <w:proofErr w:type="spellStart"/>
+      <w:r>
+        <w:t>dall’inviare</w:t>
+      </w:r>
+      <w:proofErr w:type="spellEnd"/>
+      <w:r>
+        <w:t xml:space="preserve"> </w:t>
+      </w:r>
+      <w:proofErr w:type="spellStart"/>
+      <w:r>
+        <w:t>proposte</w:t>
+      </w:r>
+      <w:proofErr w:type="spellEnd"/>
+    </w:p>
+    <w:p>
+      <w:pPr>
+        <w:pStyle w:val="ListParagraph"/>
+        <w:ind w:left="1440"/>
+      </w:pPr>
+    </w:p>
+    <w:p>
+      <w:pPr>
+        <w:pStyle w:val="ListParagraph"/>
+        <w:numPr>
+          <w:ilvl w:val="0"/>
+          <w:numId w:val="4"/>
+        </w:numPr>
+      </w:pPr>
+      <w:proofErr w:type="spellStart"/>
+      <w:r>
+        <w:rPr>
+          <w:i/>
+          <w:iCs/>
+          <w:sz w:val="26"/>
+          <w:szCs w:val="26"/>
+        </w:rPr>
+        <w:t>Flusso</w:t>
+      </w:r>
+      <w:proofErr w:type="spellEnd"/>
+      <w:r>
+        <w:rPr>
+          <w:i/>
+          <w:iCs/>
+          <w:sz w:val="26"/>
+          <w:szCs w:val="26"/>
+        </w:rPr>
+        <w:t xml:space="preserve"> </w:t>
+      </w:r>
+      <w:proofErr w:type="spellStart"/>
+      <w:r>
+        <w:rPr>
+          <w:i/>
+          <w:iCs/>
+          <w:sz w:val="26"/>
+          <w:szCs w:val="26"/>
+        </w:rPr>
+        <w:t>d’eventi</w:t>
+      </w:r>
+      <w:proofErr w:type="spellEnd"/>
+      <w:r>
+        <w:rPr>
+          <w:i/>
+          <w:iCs/>
+          <w:sz w:val="26"/>
+          <w:szCs w:val="26"/>
+        </w:rPr>
+        <w:t>:</w:t>
+      </w:r>
+    </w:p>
+    <w:p>
+      <w:pPr>
+        <w:pStyle w:val="ListParagraph"/>
+        <w:numPr>
+          <w:ilvl w:val="0"/>
+          <w:numId w:val="6"/>
+        </w:numPr>
+      </w:pPr>
+      <w:proofErr w:type="spellStart"/>
+      <w:r>
+        <w:t>Inserimento</w:t>
+      </w:r>
+      <w:proofErr w:type="spellEnd"/>
+      <w:r>
+        <w:t xml:space="preserve"> del </w:t>
+      </w:r>
+      <w:proofErr w:type="spellStart"/>
+      <w:r>
+        <w:t>titolo</w:t>
+      </w:r>
+      <w:proofErr w:type="spellEnd"/>
+      <w:r>
+        <w:t xml:space="preserve"> del </w:t>
+      </w:r>
+      <w:proofErr w:type="spellStart"/>
+      <w:r>
+        <w:t>videogioco</w:t>
+      </w:r>
+      <w:proofErr w:type="spellEnd"/>
+    </w:p>
+    <w:p>
+      <w:pPr>
+        <w:pStyle w:val="ListParagraph"/>
+        <w:numPr>
+          <w:ilvl w:val="0"/>
+          <w:numId w:val="6"/>
+        </w:numPr>
+      </w:pPr>
+      <w:proofErr w:type="spellStart"/>
+      <w:r>
+        <w:t>Inserimento</w:t>
+      </w:r>
+      <w:proofErr w:type="spellEnd"/>
+      <w:r>
+        <w:t xml:space="preserve"> </w:t>
+      </w:r>
+      <w:proofErr w:type="spellStart"/>
+      <w:r>
+        <w:t>della</w:t>
+      </w:r>
+      <w:proofErr w:type="spellEnd"/>
+      <w:r>
+        <w:t xml:space="preserve"> </w:t>
+      </w:r>
+      <w:proofErr w:type="spellStart"/>
+      <w:r>
+        <w:t>documentazione</w:t>
+      </w:r>
+      <w:proofErr w:type="spellEnd"/>
+    </w:p>
+    <w:p>
+      <w:pPr>
+        <w:pStyle w:val="ListParagraph"/>
+        <w:numPr>
+          <w:ilvl w:val="0"/>
+          <w:numId w:val="6"/>
+        </w:numPr>
+      </w:pPr>
+      <w:proofErr w:type="spellStart"/>
+      <w:r>
+        <w:t>Accettazione</w:t>
+      </w:r>
+      <w:proofErr w:type="spellEnd"/>
+      <w:r>
+        <w:t xml:space="preserve"> </w:t>
+      </w:r>
+      <w:proofErr w:type="spellStart"/>
+      <w:r>
+        <w:t>dei</w:t>
+      </w:r>
+      <w:proofErr w:type="spellEnd"/>
+      <w:r>
+        <w:t xml:space="preserve"> termini e </w:t>
+      </w:r>
+      <w:proofErr w:type="spellStart"/>
+      <w:r>
+        <w:t>delle</w:t>
+      </w:r>
+      <w:proofErr w:type="spellEnd"/>
+      <w:r>
+        <w:t xml:space="preserve"> </w:t>
+      </w:r>
+      <w:proofErr w:type="spellStart"/>
+      <w:r>
+        <w:t>condizioni</w:t>
+      </w:r>
+      <w:proofErr w:type="spellEnd"/>
+    </w:p>
+    <w:p>
+      <w:pPr>
+        <w:pStyle w:val="ListParagraph"/>
+        <w:numPr>
+          <w:ilvl w:val="0"/>
+          <w:numId w:val="6"/>
+        </w:numPr>
+      </w:pPr>
+      <w:proofErr w:type="spellStart"/>
+      <w:r>
+        <w:t>Invio</w:t>
+      </w:r>
+      <w:proofErr w:type="spellEnd"/>
+      <w:r>
+        <w:t xml:space="preserve"> </w:t>
+      </w:r>
+      <w:proofErr w:type="spellStart"/>
+      <w:r>
+        <w:t>della</w:t>
+      </w:r>
+      <w:proofErr w:type="spellEnd"/>
+      <w:r>
+        <w:t xml:space="preserve"> </w:t>
+      </w:r>
+      <w:proofErr w:type="spellStart"/>
+      <w:r>
+        <w:t>proposta</w:t>
+      </w:r>
+      <w:proofErr w:type="spellEnd"/>
+      <w:r>
+        <w:t xml:space="preserve"> al </w:t>
+      </w:r>
+      <w:proofErr w:type="spellStart"/>
+      <w:r>
+        <w:t>gestore</w:t>
+      </w:r>
+      <w:proofErr w:type="spellEnd"/>
+    </w:p>
+    <w:p>
+      <w:pPr>
+        <w:pStyle w:val="ListParagraph"/>
+        <w:numPr>
+          <w:ilvl w:val="0"/>
+          <w:numId w:val="6"/>
+        </w:numPr>
+      </w:pPr>
+      <w:r>
+        <w:t xml:space="preserve">Il </w:t>
+      </w:r>
+      <w:proofErr w:type="spellStart"/>
+      <w:r>
+        <w:t>gestore</w:t>
+      </w:r>
+      <w:proofErr w:type="spellEnd"/>
+      <w:r>
+        <w:t xml:space="preserve"> del </w:t>
+      </w:r>
+      <w:proofErr w:type="spellStart"/>
+      <w:r>
+        <w:t>catalogo</w:t>
+      </w:r>
+      <w:proofErr w:type="spellEnd"/>
+      <w:r>
+        <w:t xml:space="preserve"> </w:t>
+      </w:r>
+      <w:proofErr w:type="spellStart"/>
+      <w:r>
+        <w:t>riceve</w:t>
+      </w:r>
+      <w:proofErr w:type="spellEnd"/>
+      <w:r>
+        <w:t xml:space="preserve"> la </w:t>
+      </w:r>
+      <w:proofErr w:type="spellStart"/>
+      <w:r>
+        <w:t>proposta</w:t>
+      </w:r>
+      <w:proofErr w:type="spellEnd"/>
+    </w:p>
+    <w:p>
+      <w:pPr>
+        <w:pStyle w:val="ListParagraph"/>
+        <w:numPr>
+          <w:ilvl w:val="0"/>
+          <w:numId w:val="6"/>
+        </w:numPr>
+      </w:pPr>
+      <w:r>
+        <w:t xml:space="preserve">Il </w:t>
+      </w:r>
+      <w:proofErr w:type="spellStart"/>
+      <w:r>
+        <w:t>gestore</w:t>
+      </w:r>
+      <w:proofErr w:type="spellEnd"/>
+      <w:r>
+        <w:t xml:space="preserve"> del </w:t>
+      </w:r>
+      <w:proofErr w:type="spellStart"/>
+      <w:r>
+        <w:t>catalogo</w:t>
+      </w:r>
+      <w:proofErr w:type="spellEnd"/>
+      <w:r>
+        <w:t xml:space="preserve"> </w:t>
+      </w:r>
+      <w:proofErr w:type="spellStart"/>
+      <w:r>
+        <w:t>sceglie</w:t>
+      </w:r>
+      <w:proofErr w:type="spellEnd"/>
+      <w:r>
+        <w:t xml:space="preserve"> se </w:t>
+      </w:r>
+      <w:proofErr w:type="spellStart"/>
+      <w:r>
+        <w:t>accettare</w:t>
+      </w:r>
+      <w:proofErr w:type="spellEnd"/>
+      <w:r>
+        <w:t xml:space="preserve"> o </w:t>
+      </w:r>
+      <w:proofErr w:type="spellStart"/>
+      <w:r>
+        <w:t>meno</w:t>
+      </w:r>
+      <w:proofErr w:type="spellEnd"/>
+      <w:r>
+        <w:t xml:space="preserve"> la </w:t>
+      </w:r>
+      <w:proofErr w:type="spellStart"/>
+      <w:r>
+        <w:t>proposta</w:t>
+      </w:r>
+      <w:proofErr w:type="spellEnd"/>
+      <w:r>
+        <w:t xml:space="preserve"> in base </w:t>
+      </w:r>
+      <w:proofErr w:type="spellStart"/>
+      <w:r>
+        <w:t>alla</w:t>
+      </w:r>
+      <w:proofErr w:type="spellEnd"/>
+      <w:r>
+        <w:t xml:space="preserve"> </w:t>
+      </w:r>
+      <w:proofErr w:type="spellStart"/>
+      <w:r>
+        <w:t>correttezza</w:t>
+      </w:r>
+      <w:proofErr w:type="spellEnd"/>
+      <w:r>
+        <w:t xml:space="preserve"> </w:t>
+      </w:r>
+      <w:proofErr w:type="spellStart"/>
+      <w:r>
+        <w:t>della</w:t>
+      </w:r>
+      <w:proofErr w:type="spellEnd"/>
+      <w:r>
+        <w:t xml:space="preserve"> </w:t>
+      </w:r>
+      <w:proofErr w:type="spellStart"/>
+      <w:r>
+        <w:t>documentazione</w:t>
+      </w:r>
+      <w:proofErr w:type="spellEnd"/>
+    </w:p>
+    <w:p/>
+    <w:p>
+      <w:pPr>
+        <w:pStyle w:val="ListParagraph"/>
+        <w:numPr>
+          <w:ilvl w:val="0"/>
+          <w:numId w:val="4"/>
+        </w:numPr>
+      </w:pPr>
+      <w:proofErr w:type="spellStart"/>
+      <w:r>
+        <w:rPr>
+          <w:i/>
+          <w:iCs/>
+          <w:sz w:val="26"/>
+          <w:szCs w:val="26"/>
+        </w:rPr>
+        <w:t>Condizioni</w:t>
+      </w:r>
+      <w:proofErr w:type="spellEnd"/>
+      <w:r>
+        <w:rPr>
+          <w:i/>
+          <w:iCs/>
+          <w:sz w:val="26"/>
+          <w:szCs w:val="26"/>
+        </w:rPr>
+        <w:t xml:space="preserve"> </w:t>
+      </w:r>
+      <w:proofErr w:type="spellStart"/>
+      <w:r>
+        <w:rPr>
+          <w:i/>
+          <w:iCs/>
+          <w:sz w:val="26"/>
+          <w:szCs w:val="26"/>
+        </w:rPr>
+        <w:t>finali</w:t>
+      </w:r>
+      <w:proofErr w:type="spellEnd"/>
+      <w:r>
+        <w:rPr>
+          <w:i/>
+          <w:iCs/>
+          <w:sz w:val="26"/>
+          <w:szCs w:val="26"/>
+        </w:rPr>
+        <w:t>:</w:t>
+      </w:r>
+    </w:p>
+    <w:p>
+      <w:pPr>
+        <w:pStyle w:val="ListParagraph"/>
+        <w:numPr>
+          <w:ilvl w:val="0"/>
+          <w:numId w:val="11"/>
+        </w:numPr>
+      </w:pPr>
+      <w:proofErr w:type="spellStart"/>
+      <w:r>
+        <w:t>Opzionalmente</w:t>
+      </w:r>
+      <w:proofErr w:type="spellEnd"/>
+      <w:r>
+        <w:t xml:space="preserve"> </w:t>
+      </w:r>
+      <w:proofErr w:type="spellStart"/>
+      <w:r>
+        <w:t>il</w:t>
+      </w:r>
+      <w:proofErr w:type="spellEnd"/>
+      <w:r>
+        <w:t xml:space="preserve"> </w:t>
+      </w:r>
+      <w:proofErr w:type="spellStart"/>
+      <w:r>
+        <w:t>gioco</w:t>
+      </w:r>
+      <w:proofErr w:type="spellEnd"/>
+      <w:r>
+        <w:t xml:space="preserve"> </w:t>
+      </w:r>
+      <w:proofErr w:type="spellStart"/>
+      <w:r>
+        <w:t>viene</w:t>
+      </w:r>
+      <w:proofErr w:type="spellEnd"/>
+      <w:r>
+        <w:t xml:space="preserve"> </w:t>
+      </w:r>
+      <w:proofErr w:type="spellStart"/>
+      <w:r>
+        <w:t>aggiunto</w:t>
+      </w:r>
+      <w:proofErr w:type="spellEnd"/>
+      <w:r>
+        <w:t xml:space="preserve"> al database</w:t>
+      </w:r>
+    </w:p>
+    <w:p>
+      <w:pPr>
+        <w:pStyle w:val="ListParagraph"/>
+        <w:numPr>
+          <w:ilvl w:val="0"/>
+          <w:numId w:val="7"/>
+        </w:numPr>
+      </w:pPr>
+      <w:proofErr w:type="spellStart"/>
+      <w:r>
+        <w:t>L’utente</w:t>
+      </w:r>
+      <w:proofErr w:type="spellEnd"/>
+      <w:r>
+        <w:t xml:space="preserve"> </w:t>
+      </w:r>
+      <w:proofErr w:type="spellStart"/>
+      <w:r>
+        <w:t>viene</w:t>
+      </w:r>
+      <w:proofErr w:type="spellEnd"/>
+      <w:r>
+        <w:t xml:space="preserve"> </w:t>
+      </w:r>
+      <w:proofErr w:type="spellStart"/>
+      <w:r>
+        <w:t>notificato</w:t>
+      </w:r>
+      <w:proofErr w:type="spellEnd"/>
+      <w:r>
+        <w:t xml:space="preserve"> </w:t>
+      </w:r>
+      <w:proofErr w:type="spellStart"/>
+      <w:r>
+        <w:t>dell’esito</w:t>
+      </w:r>
+      <w:proofErr w:type="spellEnd"/>
+      <w:r>
+        <w:t xml:space="preserve"> </w:t>
+      </w:r>
+      <w:proofErr w:type="spellStart"/>
+      <w:r>
+        <w:t>della</w:t>
+      </w:r>
+      <w:proofErr w:type="spellEnd"/>
+      <w:r>
+        <w:t xml:space="preserve"> </w:t>
+      </w:r>
+      <w:proofErr w:type="spellStart"/>
+      <w:r>
+        <w:t>sua</w:t>
+      </w:r>
+      <w:proofErr w:type="spellEnd"/>
+      <w:r>
+        <w:t xml:space="preserve"> </w:t>
+      </w:r>
+      <w:proofErr w:type="spellStart"/>
+      <w:r>
+        <w:t>proposta</w:t>
+      </w:r>
+      <w:proofErr w:type="spellEnd"/>
+    </w:p>
+    <w:p/>
+    <w:p>
+      <w:pPr>
+        <w:pStyle w:val="ListParagraph"/>
+        <w:numPr>
+          <w:ilvl w:val="0"/>
+          <w:numId w:val="4"/>
+        </w:numPr>
+      </w:pPr>
+      <w:proofErr w:type="spellStart"/>
+      <w:r>
+        <w:rPr>
+          <w:i/>
+          <w:iCs/>
+          <w:sz w:val="26"/>
+          <w:szCs w:val="26"/>
+        </w:rPr>
+        <w:t>Eccezioni</w:t>
+      </w:r>
+      <w:proofErr w:type="spellEnd"/>
+      <w:r>
+        <w:rPr>
+          <w:i/>
+          <w:iCs/>
+          <w:sz w:val="26"/>
+          <w:szCs w:val="26"/>
+        </w:rPr>
+        <w:t>:</w:t>
+      </w:r>
+    </w:p>
+    <w:p>
+      <w:pPr>
+        <w:pStyle w:val="ListParagraph"/>
+        <w:numPr>
+          <w:ilvl w:val="0"/>
+          <w:numId w:val="8"/>
+        </w:numPr>
+      </w:pPr>
+      <w:r>
+        <w:t xml:space="preserve">Se </w:t>
+      </w:r>
+      <w:proofErr w:type="spellStart"/>
+      <w:r>
+        <w:t>uno</w:t>
+      </w:r>
+      <w:proofErr w:type="spellEnd"/>
+      <w:r>
+        <w:t xml:space="preserve"> </w:t>
+      </w:r>
+      <w:proofErr w:type="spellStart"/>
+      <w:r>
+        <w:t>dei</w:t>
+      </w:r>
+      <w:proofErr w:type="spellEnd"/>
+      <w:r>
+        <w:t xml:space="preserve"> </w:t>
+      </w:r>
+      <w:proofErr w:type="spellStart"/>
+      <w:r>
+        <w:t>campi</w:t>
+      </w:r>
+      <w:proofErr w:type="spellEnd"/>
+      <w:r>
+        <w:t xml:space="preserve"> non è </w:t>
+      </w:r>
+      <w:proofErr w:type="spellStart"/>
+      <w:r>
+        <w:t>stato</w:t>
+      </w:r>
+      <w:proofErr w:type="spellEnd"/>
+      <w:r>
+        <w:t xml:space="preserve"> </w:t>
+      </w:r>
+      <w:proofErr w:type="spellStart"/>
+      <w:r>
+        <w:t>inserito</w:t>
+      </w:r>
+      <w:proofErr w:type="spellEnd"/>
+      <w:r>
+        <w:t xml:space="preserve">, </w:t>
+      </w:r>
+      <w:proofErr w:type="spellStart"/>
+      <w:r>
+        <w:t>l’utente</w:t>
+      </w:r>
+      <w:proofErr w:type="spellEnd"/>
+      <w:r>
+        <w:t xml:space="preserve"> </w:t>
+      </w:r>
+      <w:proofErr w:type="spellStart"/>
+      <w:r>
+        <w:t>viene</w:t>
+      </w:r>
+      <w:proofErr w:type="spellEnd"/>
+      <w:r>
+        <w:t xml:space="preserve"> </w:t>
+      </w:r>
+      <w:proofErr w:type="spellStart"/>
+      <w:r>
+        <w:t>notificato</w:t>
+      </w:r>
+      <w:proofErr w:type="spellEnd"/>
+    </w:p>
+    <w:p>
+      <w:pPr>
+        <w:pStyle w:val="ListParagraph"/>
+        <w:numPr>
+          <w:ilvl w:val="0"/>
+          <w:numId w:val="8"/>
+        </w:numPr>
+      </w:pPr>
+      <w:r>
+        <w:t xml:space="preserve">Se </w:t>
+      </w:r>
+      <w:proofErr w:type="spellStart"/>
+      <w:r>
+        <w:t>i</w:t>
+      </w:r>
+      <w:proofErr w:type="spellEnd"/>
+      <w:r>
+        <w:t xml:space="preserve"> termini e le </w:t>
+      </w:r>
+      <w:proofErr w:type="spellStart"/>
+      <w:r>
+        <w:t>condizioni</w:t>
+      </w:r>
+      <w:proofErr w:type="spellEnd"/>
+      <w:r>
         <w:t xml:space="preserve"> non </w:t>
       </w:r>
       <w:proofErr w:type="spellStart"/>
       <w:r>
+        <w:t>sono</w:t>
+      </w:r>
+      <w:proofErr w:type="spellEnd"/>
+      <w:r>
+        <w:t xml:space="preserve"> </w:t>
+      </w:r>
+      <w:proofErr w:type="spellStart"/>
+      <w:r>
+        <w:t>stati</w:t>
+      </w:r>
+      <w:proofErr w:type="spellEnd"/>
+      <w:r>
+        <w:t xml:space="preserve"> </w:t>
+      </w:r>
+      <w:proofErr w:type="spellStart"/>
+      <w:r>
+        <w:t>accettati</w:t>
+      </w:r>
+      <w:proofErr w:type="spellEnd"/>
+      <w:r>
+        <w:t xml:space="preserve">, </w:t>
+      </w:r>
+      <w:proofErr w:type="spellStart"/>
+      <w:r>
+        <w:t>l’utente</w:t>
+      </w:r>
+      <w:proofErr w:type="spellEnd"/>
+      <w:r>
+        <w:t xml:space="preserve"> </w:t>
+      </w:r>
+      <w:proofErr w:type="spellStart"/>
+      <w:r>
+        <w:t>viene</w:t>
+      </w:r>
+      <w:proofErr w:type="spellEnd"/>
+      <w:r>
+        <w:t xml:space="preserve"> </w:t>
+      </w:r>
+      <w:proofErr w:type="spellStart"/>
+      <w:r>
+        <w:t>notificato</w:t>
+      </w:r>
+      <w:proofErr w:type="spellEnd"/>
+    </w:p>
+    <w:p/>
+    <w:p>
+      <w:r>
+        <w:br w:type="page"/>
+      </w:r>
+    </w:p>
+    <w:p>
+      <w:pPr>
+        <w:pStyle w:val="ListParagraph"/>
+        <w:numPr>
+          <w:ilvl w:val="0"/>
+          <w:numId w:val="1"/>
+        </w:numPr>
+      </w:pPr>
+      <w:r>
+        <w:rPr>
+          <w:i/>
+          <w:iCs/>
+          <w:sz w:val="26"/>
+          <w:szCs w:val="26"/>
+        </w:rPr>
+        <w:t xml:space="preserve">Nome </w:t>
+      </w:r>
+      <w:proofErr w:type="spellStart"/>
+      <w:r>
+        <w:rPr>
+          <w:i/>
+          <w:iCs/>
+          <w:sz w:val="26"/>
+          <w:szCs w:val="26"/>
+        </w:rPr>
+        <w:t>caso</w:t>
+      </w:r>
+      <w:proofErr w:type="spellEnd"/>
+      <w:r>
+        <w:rPr>
+          <w:i/>
+          <w:iCs/>
+          <w:sz w:val="26"/>
+          <w:szCs w:val="26"/>
+        </w:rPr>
+        <w:t xml:space="preserve"> </w:t>
+      </w:r>
+      <w:proofErr w:type="spellStart"/>
+      <w:r>
+        <w:rPr>
+          <w:i/>
+          <w:iCs/>
+          <w:sz w:val="26"/>
+          <w:szCs w:val="26"/>
+        </w:rPr>
+        <w:t>d’uso</w:t>
+      </w:r>
+      <w:proofErr w:type="spellEnd"/>
+      <w:r>
+        <w:t xml:space="preserve">: </w:t>
+      </w:r>
+      <w:proofErr w:type="spellStart"/>
+      <w:r>
+        <w:rPr>
+          <w:b/>
+          <w:bCs/>
+          <w:sz w:val="26"/>
+          <w:szCs w:val="26"/>
+        </w:rPr>
+        <w:t>ReviewGame</w:t>
+      </w:r>
+      <w:proofErr w:type="spellEnd"/>
+    </w:p>
+    <w:p>
+      <w:pPr>
+        <w:pStyle w:val="ListParagraph"/>
+      </w:pPr>
+    </w:p>
+    <w:p>
+      <w:pPr>
+        <w:pStyle w:val="ListParagraph"/>
+        <w:numPr>
+          <w:ilvl w:val="0"/>
+          <w:numId w:val="1"/>
+        </w:numPr>
+      </w:pPr>
+      <w:proofErr w:type="spellStart"/>
+      <w:r>
+        <w:rPr>
+          <w:i/>
+          <w:iCs/>
+          <w:sz w:val="26"/>
+          <w:szCs w:val="26"/>
+        </w:rPr>
+        <w:t>Attori</w:t>
+      </w:r>
+      <w:proofErr w:type="spellEnd"/>
+      <w:r>
+        <w:rPr>
+          <w:i/>
+          <w:iCs/>
+          <w:sz w:val="26"/>
+          <w:szCs w:val="26"/>
+        </w:rPr>
+        <w:t xml:space="preserve"> </w:t>
+      </w:r>
+      <w:proofErr w:type="spellStart"/>
+      <w:r>
+        <w:rPr>
+          <w:i/>
+          <w:iCs/>
+          <w:sz w:val="26"/>
+          <w:szCs w:val="26"/>
+        </w:rPr>
+        <w:t>partecipanti</w:t>
+      </w:r>
+      <w:proofErr w:type="spellEnd"/>
+      <w:r>
+        <w:rPr>
+          <w:i/>
+          <w:iCs/>
+          <w:sz w:val="26"/>
+          <w:szCs w:val="26"/>
+        </w:rPr>
+        <w:t>:</w:t>
+      </w:r>
+    </w:p>
+    <w:p>
+      <w:pPr>
+        <w:pStyle w:val="ListParagraph"/>
+        <w:numPr>
+          <w:ilvl w:val="0"/>
+          <w:numId w:val="3"/>
+        </w:numPr>
+      </w:pPr>
+      <w:proofErr w:type="spellStart"/>
+      <w:r>
+        <w:t>Utente</w:t>
+      </w:r>
+      <w:proofErr w:type="spellEnd"/>
+      <w:r>
+        <w:t xml:space="preserve"> </w:t>
+      </w:r>
+      <w:proofErr w:type="spellStart"/>
+      <w:r>
         <w:t>registrato</w:t>
       </w:r>
       <w:proofErr w:type="spellEnd"/>
@@ -2787,7 +3759,7 @@
       </w:r>
       <w:proofErr w:type="spellEnd"/>
       <w:r>
-        <w:t xml:space="preserve"> non </w:t>
+        <w:t xml:space="preserve"> </w:t>
       </w:r>
       <w:proofErr w:type="spellStart"/>
       <w:r>
@@ -2795,29 +3767,24 @@
       </w:r>
       <w:proofErr w:type="spellEnd"/>
       <w:r>
-        <w:t xml:space="preserve"> </w:t>
-      </w:r>
-      <w:proofErr w:type="spellStart"/>
-      <w:r>
-        <w:t>avere</w:t>
-      </w:r>
-      <w:proofErr w:type="spellEnd"/>
-      <w:r>
-        <w:t xml:space="preserve"> una </w:t>
-      </w:r>
-      <w:proofErr w:type="spellStart"/>
-      <w:r>
-        <w:t>sessione</w:t>
-      </w:r>
-      <w:proofErr w:type="spellEnd"/>
-      <w:r>
-        <w:t xml:space="preserve"> </w:t>
-      </w:r>
-      <w:proofErr w:type="spellStart"/>
-      <w:r>
-        <w:t>attiva</w:t>
-      </w:r>
-      <w:proofErr w:type="spellEnd"/>
+        <w:t xml:space="preserve"> aver </w:t>
+      </w:r>
+      <w:proofErr w:type="spellStart"/>
+      <w:r>
+        <w:t>effettuato</w:t>
+      </w:r>
+      <w:proofErr w:type="spellEnd"/>
+      <w:r>
+        <w:t xml:space="preserve"> </w:t>
+      </w:r>
+      <w:proofErr w:type="spellStart"/>
+      <w:r>
+        <w:t>il</w:t>
+      </w:r>
+      <w:proofErr w:type="spellEnd"/>
+      <w:r>
+        <w:t xml:space="preserve"> login</w:t>
+      </w:r>
     </w:p>
     <w:p>
       <w:pPr>
@@ -2865,11 +3832,149 @@
       </w:r>
       <w:proofErr w:type="spellEnd"/>
       <w:r>
-        <w:t xml:space="preserve"> di </w:t>
-      </w:r>
-      <w:proofErr w:type="spellStart"/>
-      <w:r>
-        <w:t>registrazione</w:t>
+        <w:t xml:space="preserve"> d</w:t>
+      </w:r>
+      <w:r>
+        <w:t xml:space="preserve">i un </w:t>
+      </w:r>
+      <w:proofErr w:type="spellStart"/>
+      <w:r>
+        <w:t>gioco</w:t>
+      </w:r>
+      <w:proofErr w:type="spellEnd"/>
+    </w:p>
+    <w:p>
+      <w:pPr>
+        <w:pStyle w:val="ListParagraph"/>
+        <w:numPr>
+          <w:ilvl w:val="0"/>
+          <w:numId w:val="5"/>
+        </w:numPr>
+      </w:pPr>
+      <w:r>
+        <w:t xml:space="preserve">Il </w:t>
+      </w:r>
+      <w:proofErr w:type="spellStart"/>
+      <w:r>
+        <w:t>gioco</w:t>
+      </w:r>
+      <w:proofErr w:type="spellEnd"/>
+      <w:r>
+        <w:t xml:space="preserve"> </w:t>
+      </w:r>
+      <w:proofErr w:type="spellStart"/>
+      <w:r>
+        <w:t>deve</w:t>
+      </w:r>
+      <w:proofErr w:type="spellEnd"/>
+      <w:r>
+        <w:t xml:space="preserve"> </w:t>
+      </w:r>
+      <w:proofErr w:type="spellStart"/>
+      <w:r>
+        <w:t>essere</w:t>
+      </w:r>
+      <w:proofErr w:type="spellEnd"/>
+      <w:r>
+        <w:t xml:space="preserve"> </w:t>
+      </w:r>
+      <w:proofErr w:type="spellStart"/>
+      <w:r>
+        <w:t>presente</w:t>
+      </w:r>
+      <w:proofErr w:type="spellEnd"/>
+      <w:r>
+        <w:t xml:space="preserve"> </w:t>
+      </w:r>
+      <w:proofErr w:type="spellStart"/>
+      <w:r>
+        <w:t>nella</w:t>
+      </w:r>
+      <w:proofErr w:type="spellEnd"/>
+      <w:r>
+        <w:t xml:space="preserve"> </w:t>
+      </w:r>
+      <w:proofErr w:type="spellStart"/>
+      <w:r>
+        <w:t>lista</w:t>
+      </w:r>
+      <w:proofErr w:type="spellEnd"/>
+      <w:r>
+        <w:t xml:space="preserve"> </w:t>
+      </w:r>
+      <w:proofErr w:type="spellStart"/>
+      <w:r>
+        <w:t>dei</w:t>
+      </w:r>
+      <w:proofErr w:type="spellEnd"/>
+      <w:r>
+        <w:t xml:space="preserve"> </w:t>
+      </w:r>
+      <w:proofErr w:type="spellStart"/>
+      <w:r>
+        <w:t>giochi</w:t>
+      </w:r>
+      <w:proofErr w:type="spellEnd"/>
+      <w:r>
+        <w:t xml:space="preserve"> </w:t>
+      </w:r>
+      <w:proofErr w:type="spellStart"/>
+      <w:r>
+        <w:t>completati</w:t>
+      </w:r>
+      <w:proofErr w:type="spellEnd"/>
+      <w:r>
+        <w:t xml:space="preserve"> del </w:t>
+      </w:r>
+      <w:proofErr w:type="spellStart"/>
+      <w:r>
+        <w:t>recensore</w:t>
+      </w:r>
+      <w:proofErr w:type="spellEnd"/>
+    </w:p>
+    <w:p>
+      <w:pPr>
+        <w:pStyle w:val="ListParagraph"/>
+        <w:numPr>
+          <w:ilvl w:val="0"/>
+          <w:numId w:val="5"/>
+        </w:numPr>
+      </w:pPr>
+      <w:proofErr w:type="spellStart"/>
+      <w:r>
+        <w:t>L’utente</w:t>
+      </w:r>
+      <w:proofErr w:type="spellEnd"/>
+      <w:r>
+        <w:t xml:space="preserve"> non ha </w:t>
+      </w:r>
+      <w:proofErr w:type="spellStart"/>
+      <w:r>
+        <w:t>già</w:t>
+      </w:r>
+      <w:proofErr w:type="spellEnd"/>
+      <w:r>
+        <w:t xml:space="preserve"> </w:t>
+      </w:r>
+      <w:proofErr w:type="spellStart"/>
+      <w:r>
+        <w:t>recensito</w:t>
+      </w:r>
+      <w:proofErr w:type="spellEnd"/>
+      <w:r>
+        <w:t xml:space="preserve"> </w:t>
+      </w:r>
+      <w:proofErr w:type="spellStart"/>
+      <w:r>
+        <w:t>il</w:t>
+      </w:r>
+      <w:proofErr w:type="spellEnd"/>
+      <w:r>
+        <w:t xml:space="preserve"> </w:t>
+      </w:r>
+      <w:proofErr w:type="spellStart"/>
+      <w:r>
+        <w:t>titolo</w:t>
       </w:r>
       <w:proofErr w:type="spellEnd"/>
     </w:p>
@@ -2933,23 +4038,15 @@
       </w:pPr>
       <w:proofErr w:type="spellStart"/>
       <w:r>
-        <w:t>Inserimento</w:t>
-      </w:r>
-      <w:proofErr w:type="spellEnd"/>
-      <w:r>
-        <w:t xml:space="preserve"> del nuovo </w:t>
-      </w:r>
-      <w:proofErr w:type="spellStart"/>
-      <w:r>
-        <w:t>nome</w:t>
-      </w:r>
-      <w:proofErr w:type="spellEnd"/>
-      <w:r>
-        <w:t xml:space="preserve"> </w:t>
-      </w:r>
-      <w:proofErr w:type="spellStart"/>
-      <w:r>
-        <w:t>utente</w:t>
+        <w:t>L’utente</w:t>
+      </w:r>
+      <w:proofErr w:type="spellEnd"/>
+      <w:r>
+        <w:t xml:space="preserve"> scrive una </w:t>
+      </w:r>
+      <w:proofErr w:type="spellStart"/>
+      <w:r>
+        <w:t>recensione</w:t>
       </w:r>
       <w:proofErr w:type="spellEnd"/>
     </w:p>
@@ -2963,7 +4060,61 @@
       </w:pPr>
       <w:proofErr w:type="spellStart"/>
       <w:r>
-        <w:t>Inserimento</w:t>
+        <w:t>L’utente</w:t>
+      </w:r>
+      <w:proofErr w:type="spellEnd"/>
+      <w:r>
+        <w:t xml:space="preserve"> </w:t>
+      </w:r>
+      <w:proofErr w:type="spellStart"/>
+      <w:r>
+        <w:t>seleziona</w:t>
+      </w:r>
+      <w:proofErr w:type="spellEnd"/>
+      <w:r>
+        <w:t xml:space="preserve"> un </w:t>
+      </w:r>
+      <w:proofErr w:type="spellStart"/>
+      <w:r>
+        <w:t>punteggio</w:t>
+      </w:r>
+      <w:proofErr w:type="spellEnd"/>
+      <w:r>
+        <w:t xml:space="preserve"> </w:t>
+      </w:r>
+      <w:proofErr w:type="spellStart"/>
+      <w:r>
+        <w:t>percentuale</w:t>
+      </w:r>
+      <w:proofErr w:type="spellEnd"/>
+      <w:r>
+        <w:t xml:space="preserve"> per </w:t>
+      </w:r>
+      <w:proofErr w:type="spellStart"/>
+      <w:r>
+        <w:t>il</w:t>
+      </w:r>
+      <w:proofErr w:type="spellEnd"/>
+      <w:r>
+        <w:t xml:space="preserve"> </w:t>
+      </w:r>
+      <w:proofErr w:type="spellStart"/>
+      <w:r>
+        <w:t>gioco</w:t>
+      </w:r>
+      <w:proofErr w:type="spellEnd"/>
+    </w:p>
+    <w:p>
+      <w:pPr>
+        <w:pStyle w:val="ListParagraph"/>
+        <w:numPr>
+          <w:ilvl w:val="0"/>
+          <w:numId w:val="6"/>
+        </w:numPr>
+      </w:pPr>
+      <w:proofErr w:type="spellStart"/>
+      <w:r>
+        <w:t>Invio</w:t>
       </w:r>
       <w:proofErr w:type="spellEnd"/>
       <w:r>
@@ -2975,67 +4126,193 @@
       </w:r>
       <w:proofErr w:type="spellEnd"/>
       <w:r>
-        <w:t xml:space="preserve"> password</w:t>
-      </w:r>
-    </w:p>
-    <w:p>
-      <w:pPr>
-        <w:pStyle w:val="ListParagraph"/>
-        <w:numPr>
-          <w:ilvl w:val="0"/>
-          <w:numId w:val="6"/>
-        </w:numPr>
-      </w:pPr>
-      <w:proofErr w:type="spellStart"/>
-      <w:r>
-        <w:t>Selezione</w:t>
-      </w:r>
-      <w:proofErr w:type="spellEnd"/>
-      <w:r>
-        <w:t xml:space="preserve"> data di </w:t>
-      </w:r>
-      <w:proofErr w:type="spellStart"/>
-      <w:r>
-        <w:t>nascita</w:t>
-      </w:r>
-      <w:proofErr w:type="spellEnd"/>
-    </w:p>
-    <w:p>
-      <w:pPr>
-        <w:pStyle w:val="ListParagraph"/>
-        <w:numPr>
-          <w:ilvl w:val="0"/>
-          <w:numId w:val="6"/>
-        </w:numPr>
-      </w:pPr>
-      <w:proofErr w:type="spellStart"/>
-      <w:r>
-        <w:t>Inserimento</w:t>
-      </w:r>
-      <w:proofErr w:type="spellEnd"/>
-      <w:r>
-        <w:t xml:space="preserve"> </w:t>
-      </w:r>
-      <w:proofErr w:type="spellStart"/>
-      <w:r>
-        <w:t>della</w:t>
-      </w:r>
-      <w:proofErr w:type="spellEnd"/>
-      <w:r>
-        <w:t xml:space="preserve"> e-mail</w:t>
-      </w:r>
-    </w:p>
-    <w:p>
-      <w:pPr>
-        <w:pStyle w:val="ListParagraph"/>
-        <w:numPr>
-          <w:ilvl w:val="0"/>
-          <w:numId w:val="6"/>
-        </w:numPr>
-      </w:pPr>
-      <w:proofErr w:type="spellStart"/>
-      <w:r>
-        <w:t>Accettazione</w:t>
+        <w:t xml:space="preserve"> </w:t>
+      </w:r>
+      <w:proofErr w:type="spellStart"/>
+      <w:r>
+        <w:t>recensione</w:t>
+      </w:r>
+      <w:proofErr w:type="spellEnd"/>
+    </w:p>
+    <w:p/>
+    <w:p>
+      <w:pPr>
+        <w:pStyle w:val="ListParagraph"/>
+        <w:numPr>
+          <w:ilvl w:val="0"/>
+          <w:numId w:val="4"/>
+        </w:numPr>
+      </w:pPr>
+      <w:proofErr w:type="spellStart"/>
+      <w:r>
+        <w:rPr>
+          <w:i/>
+          <w:iCs/>
+          <w:sz w:val="26"/>
+          <w:szCs w:val="26"/>
+        </w:rPr>
+        <w:t>Condizioni</w:t>
+      </w:r>
+      <w:proofErr w:type="spellEnd"/>
+      <w:r>
+        <w:rPr>
+          <w:i/>
+          <w:iCs/>
+          <w:sz w:val="26"/>
+          <w:szCs w:val="26"/>
+        </w:rPr>
+        <w:t xml:space="preserve"> </w:t>
+      </w:r>
+      <w:proofErr w:type="spellStart"/>
+      <w:r>
+        <w:rPr>
+          <w:i/>
+          <w:iCs/>
+          <w:sz w:val="26"/>
+          <w:szCs w:val="26"/>
+        </w:rPr>
+        <w:t>finali</w:t>
+      </w:r>
+      <w:proofErr w:type="spellEnd"/>
+      <w:r>
+        <w:rPr>
+          <w:i/>
+          <w:iCs/>
+          <w:sz w:val="26"/>
+          <w:szCs w:val="26"/>
+        </w:rPr>
+        <w:t>:</w:t>
+      </w:r>
+    </w:p>
+    <w:p>
+      <w:pPr>
+        <w:pStyle w:val="ListParagraph"/>
+        <w:numPr>
+          <w:ilvl w:val="0"/>
+          <w:numId w:val="7"/>
+        </w:numPr>
+      </w:pPr>
+      <w:r>
+        <w:t xml:space="preserve">La </w:t>
+      </w:r>
+      <w:proofErr w:type="spellStart"/>
+      <w:r>
+        <w:t>recensione</w:t>
+      </w:r>
+      <w:proofErr w:type="spellEnd"/>
+      <w:r>
+        <w:t xml:space="preserve"> </w:t>
+      </w:r>
+      <w:proofErr w:type="spellStart"/>
+      <w:r>
+        <w:t>viene</w:t>
+      </w:r>
+      <w:proofErr w:type="spellEnd"/>
+      <w:r>
+        <w:t xml:space="preserve"> </w:t>
+      </w:r>
+      <w:proofErr w:type="spellStart"/>
+      <w:r>
+        <w:t>correttamente</w:t>
+      </w:r>
+      <w:proofErr w:type="spellEnd"/>
+      <w:r>
+        <w:t xml:space="preserve"> </w:t>
+      </w:r>
+      <w:proofErr w:type="spellStart"/>
+      <w:r>
+        <w:t>inserita</w:t>
+      </w:r>
+      <w:proofErr w:type="spellEnd"/>
+      <w:r>
+        <w:t xml:space="preserve"> </w:t>
+      </w:r>
+      <w:proofErr w:type="spellStart"/>
+      <w:r>
+        <w:t>nell’apposita</w:t>
+      </w:r>
+      <w:proofErr w:type="spellEnd"/>
+      <w:r>
+        <w:t xml:space="preserve"> </w:t>
+      </w:r>
+      <w:proofErr w:type="spellStart"/>
+      <w:r>
+        <w:t>sezione</w:t>
+      </w:r>
+      <w:proofErr w:type="spellEnd"/>
+      <w:r>
+        <w:t xml:space="preserve"> </w:t>
+      </w:r>
+      <w:proofErr w:type="spellStart"/>
+      <w:r>
+        <w:t>sulla</w:t>
+      </w:r>
+      <w:proofErr w:type="spellEnd"/>
+      <w:r>
+        <w:t xml:space="preserve"> </w:t>
+      </w:r>
+      <w:proofErr w:type="spellStart"/>
+      <w:r>
+        <w:t>pagina</w:t>
+      </w:r>
+      <w:proofErr w:type="spellEnd"/>
+      <w:r>
+        <w:t xml:space="preserve"> del </w:t>
+      </w:r>
+      <w:proofErr w:type="spellStart"/>
+      <w:r>
+        <w:t>gioco</w:t>
+      </w:r>
+      <w:proofErr w:type="spellEnd"/>
+    </w:p>
+    <w:p>
+      <w:pPr>
+        <w:ind w:left="1080"/>
+      </w:pPr>
+    </w:p>
+    <w:p>
+      <w:pPr>
+        <w:pStyle w:val="ListParagraph"/>
+        <w:numPr>
+          <w:ilvl w:val="0"/>
+          <w:numId w:val="4"/>
+        </w:numPr>
+      </w:pPr>
+      <w:proofErr w:type="spellStart"/>
+      <w:r>
+        <w:rPr>
+          <w:i/>
+          <w:iCs/>
+          <w:sz w:val="26"/>
+          <w:szCs w:val="26"/>
+        </w:rPr>
+        <w:t>Eccezioni</w:t>
+      </w:r>
+      <w:proofErr w:type="spellEnd"/>
+      <w:r>
+        <w:rPr>
+          <w:i/>
+          <w:iCs/>
+          <w:sz w:val="26"/>
+          <w:szCs w:val="26"/>
+        </w:rPr>
+        <w:t>:</w:t>
+      </w:r>
+    </w:p>
+    <w:p>
+      <w:pPr>
+        <w:pStyle w:val="ListParagraph"/>
+        <w:numPr>
+          <w:ilvl w:val="0"/>
+          <w:numId w:val="8"/>
+        </w:numPr>
+      </w:pPr>
+      <w:r>
+        <w:t xml:space="preserve">Se </w:t>
+      </w:r>
+      <w:proofErr w:type="spellStart"/>
+      <w:r>
+        <w:t>uno</w:t>
       </w:r>
       <w:proofErr w:type="spellEnd"/>
       <w:r>
@@ -3047,476 +4324,62 @@
       </w:r>
       <w:proofErr w:type="spellEnd"/>
       <w:r>
-        <w:t xml:space="preserve"> termini e </w:t>
-      </w:r>
-      <w:proofErr w:type="spellStart"/>
-      <w:r>
-        <w:t>delle</w:t>
-      </w:r>
-      <w:proofErr w:type="spellEnd"/>
-      <w:r>
-        <w:t xml:space="preserve"> </w:t>
-      </w:r>
-      <w:proofErr w:type="spellStart"/>
-      <w:r>
-        <w:t>condizioni</w:t>
-      </w:r>
-      <w:proofErr w:type="spellEnd"/>
-    </w:p>
-    <w:p>
-      <w:pPr>
-        <w:pStyle w:val="ListParagraph"/>
-        <w:numPr>
-          <w:ilvl w:val="0"/>
-          <w:numId w:val="6"/>
-        </w:numPr>
-      </w:pPr>
-      <w:r>
-        <w:t>Submit</w:t>
+        <w:t xml:space="preserve"> </w:t>
+      </w:r>
+      <w:proofErr w:type="spellStart"/>
+      <w:r>
+        <w:t>campi</w:t>
+      </w:r>
+      <w:proofErr w:type="spellEnd"/>
+      <w:r>
+        <w:t xml:space="preserve"> non è </w:t>
+      </w:r>
+      <w:proofErr w:type="spellStart"/>
+      <w:r>
+        <w:t>stato</w:t>
+      </w:r>
+      <w:proofErr w:type="spellEnd"/>
+      <w:r>
+        <w:t xml:space="preserve"> </w:t>
+      </w:r>
+      <w:proofErr w:type="spellStart"/>
+      <w:r>
+        <w:t>inserito</w:t>
+      </w:r>
+      <w:proofErr w:type="spellEnd"/>
+      <w:r>
+        <w:t xml:space="preserve">, </w:t>
+      </w:r>
+      <w:proofErr w:type="spellStart"/>
+      <w:r>
+        <w:t>l’utente</w:t>
+      </w:r>
+      <w:proofErr w:type="spellEnd"/>
+      <w:r>
+        <w:t xml:space="preserve"> </w:t>
+      </w:r>
+      <w:proofErr w:type="spellStart"/>
+      <w:r>
+        <w:t>viene</w:t>
+      </w:r>
+      <w:proofErr w:type="spellEnd"/>
+      <w:r>
+        <w:t xml:space="preserve"> </w:t>
+      </w:r>
+      <w:proofErr w:type="spellStart"/>
+      <w:r>
+        <w:t>notificato</w:t>
+      </w:r>
+      <w:proofErr w:type="spellEnd"/>
+    </w:p>
+    <w:p>
+      <w:r>
+        <w:br w:type="page"/>
       </w:r>
     </w:p>
     <w:p/>
-    <w:p>
-      <w:pPr>
-        <w:pStyle w:val="ListParagraph"/>
-        <w:numPr>
-          <w:ilvl w:val="0"/>
-          <w:numId w:val="4"/>
-        </w:numPr>
-      </w:pPr>
-      <w:proofErr w:type="spellStart"/>
-      <w:r>
-        <w:rPr>
-          <w:i/>
-          <w:iCs/>
-          <w:sz w:val="26"/>
-          <w:szCs w:val="26"/>
-        </w:rPr>
-        <w:t>Condizioni</w:t>
-      </w:r>
-      <w:proofErr w:type="spellEnd"/>
-      <w:r>
-        <w:rPr>
-          <w:i/>
-          <w:iCs/>
-          <w:sz w:val="26"/>
-          <w:szCs w:val="26"/>
-        </w:rPr>
-        <w:t xml:space="preserve"> </w:t>
-      </w:r>
-      <w:proofErr w:type="spellStart"/>
-      <w:r>
-        <w:rPr>
-          <w:i/>
-          <w:iCs/>
-          <w:sz w:val="26"/>
-          <w:szCs w:val="26"/>
-        </w:rPr>
-        <w:t>finali</w:t>
-      </w:r>
-      <w:proofErr w:type="spellEnd"/>
-      <w:r>
-        <w:rPr>
-          <w:i/>
-          <w:iCs/>
-          <w:sz w:val="26"/>
-          <w:szCs w:val="26"/>
-        </w:rPr>
-        <w:t>:</w:t>
-      </w:r>
-    </w:p>
-    <w:p>
-      <w:pPr>
-        <w:pStyle w:val="ListParagraph"/>
-        <w:numPr>
-          <w:ilvl w:val="0"/>
-          <w:numId w:val="7"/>
-        </w:numPr>
-      </w:pPr>
-      <w:r>
-        <w:t xml:space="preserve">Il </w:t>
-      </w:r>
-      <w:proofErr w:type="spellStart"/>
-      <w:r>
-        <w:t>nome</w:t>
-      </w:r>
-      <w:proofErr w:type="spellEnd"/>
-      <w:r>
-        <w:t xml:space="preserve"> </w:t>
-      </w:r>
-      <w:proofErr w:type="spellStart"/>
-      <w:r>
-        <w:t>utente</w:t>
-      </w:r>
-      <w:proofErr w:type="spellEnd"/>
-      <w:r>
-        <w:t xml:space="preserve"> non è </w:t>
-      </w:r>
-      <w:proofErr w:type="spellStart"/>
-      <w:r>
-        <w:t>già</w:t>
-      </w:r>
-      <w:proofErr w:type="spellEnd"/>
-      <w:r>
-        <w:t xml:space="preserve"> </w:t>
-      </w:r>
-      <w:proofErr w:type="spellStart"/>
-      <w:r>
-        <w:t>preso</w:t>
-      </w:r>
-      <w:proofErr w:type="spellEnd"/>
-    </w:p>
-    <w:p>
-      <w:pPr>
-        <w:pStyle w:val="ListParagraph"/>
-        <w:numPr>
-          <w:ilvl w:val="0"/>
-          <w:numId w:val="7"/>
-        </w:numPr>
-      </w:pPr>
-      <w:r>
-        <w:t xml:space="preserve">La password è </w:t>
-      </w:r>
-      <w:proofErr w:type="spellStart"/>
-      <w:r>
-        <w:t>composta</w:t>
-      </w:r>
-      <w:proofErr w:type="spellEnd"/>
-      <w:r>
-        <w:t xml:space="preserve"> di </w:t>
-      </w:r>
-      <w:proofErr w:type="spellStart"/>
-      <w:r>
-        <w:t>minimo</w:t>
-      </w:r>
-      <w:proofErr w:type="spellEnd"/>
-      <w:r>
-        <w:t xml:space="preserve"> 6 e </w:t>
-      </w:r>
-      <w:proofErr w:type="spellStart"/>
-      <w:r>
-        <w:t>massimo</w:t>
-      </w:r>
-      <w:proofErr w:type="spellEnd"/>
-      <w:r>
-        <w:t xml:space="preserve"> 20 </w:t>
-      </w:r>
-      <w:proofErr w:type="spellStart"/>
-      <w:r>
-        <w:t>caratteri</w:t>
-      </w:r>
-      <w:proofErr w:type="spellEnd"/>
-    </w:p>
-    <w:p>
-      <w:pPr>
-        <w:pStyle w:val="ListParagraph"/>
-        <w:numPr>
-          <w:ilvl w:val="0"/>
-          <w:numId w:val="7"/>
-        </w:numPr>
-      </w:pPr>
-      <w:r>
-        <w:t xml:space="preserve">La e-mail non è </w:t>
-      </w:r>
-      <w:proofErr w:type="spellStart"/>
-      <w:r>
-        <w:t>già</w:t>
-      </w:r>
-      <w:proofErr w:type="spellEnd"/>
-      <w:r>
-        <w:t xml:space="preserve"> </w:t>
-      </w:r>
-      <w:proofErr w:type="spellStart"/>
-      <w:r>
-        <w:t>utilizzata</w:t>
-      </w:r>
-      <w:proofErr w:type="spellEnd"/>
-    </w:p>
-    <w:p>
-      <w:pPr>
-        <w:pStyle w:val="ListParagraph"/>
-        <w:numPr>
-          <w:ilvl w:val="0"/>
-          <w:numId w:val="7"/>
-        </w:numPr>
-      </w:pPr>
-      <w:r>
-        <w:t xml:space="preserve">I termini e le </w:t>
-      </w:r>
-      <w:proofErr w:type="spellStart"/>
-      <w:r>
-        <w:t>condizioni</w:t>
-      </w:r>
-      <w:proofErr w:type="spellEnd"/>
-      <w:r>
-        <w:t xml:space="preserve"> </w:t>
-      </w:r>
-      <w:proofErr w:type="spellStart"/>
-      <w:r>
-        <w:t>sono</w:t>
-      </w:r>
-      <w:proofErr w:type="spellEnd"/>
-      <w:r>
-        <w:t xml:space="preserve"> </w:t>
-      </w:r>
-      <w:proofErr w:type="spellStart"/>
-      <w:r>
-        <w:t>stati</w:t>
-      </w:r>
-      <w:proofErr w:type="spellEnd"/>
-      <w:r>
-        <w:t xml:space="preserve"> </w:t>
-      </w:r>
-      <w:proofErr w:type="spellStart"/>
-      <w:r>
-        <w:t>accettati</w:t>
-      </w:r>
-      <w:proofErr w:type="spellEnd"/>
-    </w:p>
-    <w:p>
-      <w:pPr>
-        <w:pStyle w:val="ListParagraph"/>
-        <w:numPr>
-          <w:ilvl w:val="0"/>
-          <w:numId w:val="7"/>
-        </w:numPr>
-      </w:pPr>
-      <w:proofErr w:type="spellStart"/>
-      <w:r>
-        <w:t>L’utente</w:t>
-      </w:r>
-      <w:proofErr w:type="spellEnd"/>
-      <w:r>
-        <w:t xml:space="preserve"> e </w:t>
-      </w:r>
-      <w:proofErr w:type="spellStart"/>
-      <w:r>
-        <w:t>relativi</w:t>
-      </w:r>
-      <w:proofErr w:type="spellEnd"/>
-      <w:r>
-        <w:t xml:space="preserve"> </w:t>
-      </w:r>
-      <w:proofErr w:type="spellStart"/>
-      <w:r>
-        <w:t>dati</w:t>
-      </w:r>
-      <w:proofErr w:type="spellEnd"/>
-      <w:r>
-        <w:t xml:space="preserve"> </w:t>
-      </w:r>
-      <w:proofErr w:type="spellStart"/>
-      <w:r>
-        <w:t>vengono</w:t>
-      </w:r>
-      <w:proofErr w:type="spellEnd"/>
-      <w:r>
-        <w:t xml:space="preserve"> </w:t>
-      </w:r>
-      <w:proofErr w:type="spellStart"/>
-      <w:r>
-        <w:t>aggiunti</w:t>
-      </w:r>
-      <w:proofErr w:type="spellEnd"/>
-      <w:r>
-        <w:t xml:space="preserve"> </w:t>
-      </w:r>
-      <w:proofErr w:type="spellStart"/>
-      <w:r>
-        <w:t>correttamente</w:t>
-      </w:r>
-      <w:proofErr w:type="spellEnd"/>
-      <w:r>
-        <w:t xml:space="preserve"> al database</w:t>
-      </w:r>
-    </w:p>
     <w:p/>
-    <w:p>
-      <w:pPr>
-        <w:pStyle w:val="ListParagraph"/>
-        <w:numPr>
-          <w:ilvl w:val="0"/>
-          <w:numId w:val="4"/>
-        </w:numPr>
-      </w:pPr>
-      <w:proofErr w:type="spellStart"/>
-      <w:r>
-        <w:rPr>
-          <w:i/>
-          <w:iCs/>
-          <w:sz w:val="26"/>
-          <w:szCs w:val="26"/>
-        </w:rPr>
-        <w:t>Eccezioni</w:t>
-      </w:r>
-      <w:proofErr w:type="spellEnd"/>
-      <w:r>
-        <w:rPr>
-          <w:i/>
-          <w:iCs/>
-          <w:sz w:val="26"/>
-          <w:szCs w:val="26"/>
-        </w:rPr>
-        <w:t>:</w:t>
-      </w:r>
-    </w:p>
-    <w:p>
-      <w:pPr>
-        <w:pStyle w:val="ListParagraph"/>
-        <w:numPr>
-          <w:ilvl w:val="0"/>
-          <w:numId w:val="8"/>
-        </w:numPr>
-      </w:pPr>
-      <w:r>
-        <w:t xml:space="preserve">Se </w:t>
-      </w:r>
-      <w:proofErr w:type="spellStart"/>
-      <w:r>
-        <w:t>uno</w:t>
-      </w:r>
-      <w:proofErr w:type="spellEnd"/>
-      <w:r>
-        <w:t xml:space="preserve"> </w:t>
-      </w:r>
-      <w:proofErr w:type="spellStart"/>
-      <w:r>
-        <w:t>dei</w:t>
-      </w:r>
-      <w:proofErr w:type="spellEnd"/>
-      <w:r>
-        <w:t xml:space="preserve"> </w:t>
-      </w:r>
-      <w:proofErr w:type="spellStart"/>
-      <w:r>
-        <w:t>campi</w:t>
-      </w:r>
-      <w:proofErr w:type="spellEnd"/>
-      <w:r>
-        <w:t xml:space="preserve"> non è </w:t>
-      </w:r>
-      <w:proofErr w:type="spellStart"/>
-      <w:r>
-        <w:t>inserito</w:t>
-      </w:r>
-      <w:proofErr w:type="spellEnd"/>
-      <w:r>
-        <w:t xml:space="preserve"> </w:t>
-      </w:r>
-      <w:proofErr w:type="spellStart"/>
-      <w:r>
-        <w:t>correttamente</w:t>
-      </w:r>
-      <w:proofErr w:type="spellEnd"/>
-      <w:r>
-        <w:t xml:space="preserve">, </w:t>
-      </w:r>
-      <w:proofErr w:type="spellStart"/>
-      <w:r>
-        <w:t>l’utente</w:t>
-      </w:r>
-      <w:proofErr w:type="spellEnd"/>
-      <w:r>
-        <w:t xml:space="preserve"> </w:t>
-      </w:r>
-      <w:proofErr w:type="spellStart"/>
-      <w:r>
-        <w:t>viene</w:t>
-      </w:r>
-      <w:proofErr w:type="spellEnd"/>
-      <w:r>
-        <w:t xml:space="preserve"> </w:t>
-      </w:r>
-      <w:proofErr w:type="spellStart"/>
-      <w:r>
-        <w:t>notificato</w:t>
-      </w:r>
-      <w:proofErr w:type="spellEnd"/>
-    </w:p>
-    <w:p>
-      <w:pPr>
-        <w:pStyle w:val="ListParagraph"/>
-        <w:numPr>
-          <w:ilvl w:val="0"/>
-          <w:numId w:val="8"/>
-        </w:numPr>
-      </w:pPr>
-      <w:r>
-        <w:t xml:space="preserve">Se </w:t>
-      </w:r>
-      <w:proofErr w:type="spellStart"/>
-      <w:r>
-        <w:t>i</w:t>
-      </w:r>
-      <w:proofErr w:type="spellEnd"/>
-      <w:r>
-        <w:t xml:space="preserve"> termini e le </w:t>
-      </w:r>
-      <w:proofErr w:type="spellStart"/>
-      <w:r>
-        <w:t>condizioni</w:t>
-      </w:r>
-      <w:proofErr w:type="spellEnd"/>
-      <w:r>
-        <w:t xml:space="preserve"> non </w:t>
-      </w:r>
-      <w:proofErr w:type="spellStart"/>
-      <w:r>
-        <w:t>sono</w:t>
-      </w:r>
-      <w:proofErr w:type="spellEnd"/>
-      <w:r>
-        <w:t xml:space="preserve"> </w:t>
-      </w:r>
-      <w:proofErr w:type="spellStart"/>
-      <w:r>
-        <w:t>stati</w:t>
-      </w:r>
-      <w:proofErr w:type="spellEnd"/>
-      <w:r>
-        <w:t xml:space="preserve"> </w:t>
-      </w:r>
-      <w:proofErr w:type="spellStart"/>
-      <w:r>
-        <w:t>accettati</w:t>
-      </w:r>
-      <w:proofErr w:type="spellEnd"/>
-      <w:r>
-        <w:t xml:space="preserve">, </w:t>
-      </w:r>
-      <w:proofErr w:type="spellStart"/>
-      <w:r>
-        <w:t>l’utente</w:t>
-      </w:r>
-      <w:proofErr w:type="spellEnd"/>
-      <w:r>
-        <w:t xml:space="preserve"> </w:t>
-      </w:r>
-      <w:proofErr w:type="spellStart"/>
-      <w:r>
-        <w:t>viene</w:t>
-      </w:r>
-      <w:proofErr w:type="spellEnd"/>
-      <w:r>
-        <w:t xml:space="preserve"> </w:t>
-      </w:r>
-      <w:proofErr w:type="spellStart"/>
-      <w:r>
-        <w:t>notificato</w:t>
-      </w:r>
-      <w:proofErr w:type="spellEnd"/>
-    </w:p>
     <w:p/>
-    <w:p>
-      <w:r>
-        <w:br w:type="page"/>
-      </w:r>
-    </w:p>
-    <w:p/>
-    <w:p>
-      <w:bookmarkStart w:id="0" w:name="_GoBack"/>
-      <w:bookmarkEnd w:id="0"/>
-    </w:p>
     <w:p>
       <w:pPr>
         <w:pStyle w:val="ListParagraph"/>
@@ -4108,6 +4971,232 @@
     </w:lvl>
   </w:abstractNum>
   <w:abstractNum w:abstractNumId="5" w15:restartNumberingAfterBreak="0">
+    <w:nsid w:val="5B9B0BE0"/>
+    <w:multiLevelType w:val="hybridMultilevel"/>
+    <w:tmpl w:val="60D41BEC"/>
+    <w:lvl w:ilvl="0" w:tplc="08090003">
+      <w:start w:val="1"/>
+      <w:numFmt w:val="bullet"/>
+      <w:lvlText w:val="o"/>
+      <w:lvlJc w:val="left"/>
+      <w:pPr>
+        <w:ind w:left="1440" w:hanging="360"/>
+      </w:pPr>
+      <w:rPr>
+        <w:rFonts w:ascii="Courier New" w:hAnsi="Courier New" w:cs="Courier New" w:hint="default"/>
+      </w:rPr>
+    </w:lvl>
+    <w:lvl w:ilvl="1" w:tplc="08090003" w:tentative="1">
+      <w:start w:val="1"/>
+      <w:numFmt w:val="bullet"/>
+      <w:lvlText w:val="o"/>
+      <w:lvlJc w:val="left"/>
+      <w:pPr>
+        <w:ind w:left="2160" w:hanging="360"/>
+      </w:pPr>
+      <w:rPr>
+        <w:rFonts w:ascii="Courier New" w:hAnsi="Courier New" w:cs="Courier New" w:hint="default"/>
+      </w:rPr>
+    </w:lvl>
+    <w:lvl w:ilvl="2" w:tplc="08090005" w:tentative="1">
+      <w:start w:val="1"/>
+      <w:numFmt w:val="bullet"/>
+      <w:lvlText w:val=""/>
+      <w:lvlJc w:val="left"/>
+      <w:pPr>
+        <w:ind w:left="2880" w:hanging="360"/>
+      </w:pPr>
+      <w:rPr>
+        <w:rFonts w:ascii="Wingdings" w:hAnsi="Wingdings" w:hint="default"/>
+      </w:rPr>
+    </w:lvl>
+    <w:lvl w:ilvl="3" w:tplc="08090001" w:tentative="1">
+      <w:start w:val="1"/>
+      <w:numFmt w:val="bullet"/>
+      <w:lvlText w:val=""/>
+      <w:lvlJc w:val="left"/>
+      <w:pPr>
+        <w:ind w:left="3600" w:hanging="360"/>
+      </w:pPr>
+      <w:rPr>
+        <w:rFonts w:ascii="Symbol" w:hAnsi="Symbol" w:hint="default"/>
+      </w:rPr>
+    </w:lvl>
+    <w:lvl w:ilvl="4" w:tplc="08090003" w:tentative="1">
+      <w:start w:val="1"/>
+      <w:numFmt w:val="bullet"/>
+      <w:lvlText w:val="o"/>
+      <w:lvlJc w:val="left"/>
+      <w:pPr>
+        <w:ind w:left="4320" w:hanging="360"/>
+      </w:pPr>
+      <w:rPr>
+        <w:rFonts w:ascii="Courier New" w:hAnsi="Courier New" w:cs="Courier New" w:hint="default"/>
+      </w:rPr>
+    </w:lvl>
+    <w:lvl w:ilvl="5" w:tplc="08090005" w:tentative="1">
+      <w:start w:val="1"/>
+      <w:numFmt w:val="bullet"/>
+      <w:lvlText w:val=""/>
+      <w:lvlJc w:val="left"/>
+      <w:pPr>
+        <w:ind w:left="5040" w:hanging="360"/>
+      </w:pPr>
+      <w:rPr>
+        <w:rFonts w:ascii="Wingdings" w:hAnsi="Wingdings" w:hint="default"/>
+      </w:rPr>
+    </w:lvl>
+    <w:lvl w:ilvl="6" w:tplc="08090001" w:tentative="1">
+      <w:start w:val="1"/>
+      <w:numFmt w:val="bullet"/>
+      <w:lvlText w:val=""/>
+      <w:lvlJc w:val="left"/>
+      <w:pPr>
+        <w:ind w:left="5760" w:hanging="360"/>
+      </w:pPr>
+      <w:rPr>
+        <w:rFonts w:ascii="Symbol" w:hAnsi="Symbol" w:hint="default"/>
+      </w:rPr>
+    </w:lvl>
+    <w:lvl w:ilvl="7" w:tplc="08090003" w:tentative="1">
+      <w:start w:val="1"/>
+      <w:numFmt w:val="bullet"/>
+      <w:lvlText w:val="o"/>
+      <w:lvlJc w:val="left"/>
+      <w:pPr>
+        <w:ind w:left="6480" w:hanging="360"/>
+      </w:pPr>
+      <w:rPr>
+        <w:rFonts w:ascii="Courier New" w:hAnsi="Courier New" w:cs="Courier New" w:hint="default"/>
+      </w:rPr>
+    </w:lvl>
+    <w:lvl w:ilvl="8" w:tplc="08090005" w:tentative="1">
+      <w:start w:val="1"/>
+      <w:numFmt w:val="bullet"/>
+      <w:lvlText w:val=""/>
+      <w:lvlJc w:val="left"/>
+      <w:pPr>
+        <w:ind w:left="7200" w:hanging="360"/>
+      </w:pPr>
+      <w:rPr>
+        <w:rFonts w:ascii="Wingdings" w:hAnsi="Wingdings" w:hint="default"/>
+      </w:rPr>
+    </w:lvl>
+  </w:abstractNum>
+  <w:abstractNum w:abstractNumId="6" w15:restartNumberingAfterBreak="0">
+    <w:nsid w:val="5E4D791C"/>
+    <w:multiLevelType w:val="hybridMultilevel"/>
+    <w:tmpl w:val="E63041F8"/>
+    <w:lvl w:ilvl="0" w:tplc="08090003">
+      <w:start w:val="1"/>
+      <w:numFmt w:val="bullet"/>
+      <w:lvlText w:val="o"/>
+      <w:lvlJc w:val="left"/>
+      <w:pPr>
+        <w:ind w:left="1440" w:hanging="360"/>
+      </w:pPr>
+      <w:rPr>
+        <w:rFonts w:ascii="Courier New" w:hAnsi="Courier New" w:cs="Courier New" w:hint="default"/>
+      </w:rPr>
+    </w:lvl>
+    <w:lvl w:ilvl="1" w:tplc="08090003" w:tentative="1">
+      <w:start w:val="1"/>
+      <w:numFmt w:val="bullet"/>
+      <w:lvlText w:val="o"/>
+      <w:lvlJc w:val="left"/>
+      <w:pPr>
+        <w:ind w:left="2160" w:hanging="360"/>
+      </w:pPr>
+      <w:rPr>
+        <w:rFonts w:ascii="Courier New" w:hAnsi="Courier New" w:cs="Courier New" w:hint="default"/>
+      </w:rPr>
+    </w:lvl>
+    <w:lvl w:ilvl="2" w:tplc="08090005" w:tentative="1">
+      <w:start w:val="1"/>
+      <w:numFmt w:val="bullet"/>
+      <w:lvlText w:val=""/>
+      <w:lvlJc w:val="left"/>
+      <w:pPr>
+        <w:ind w:left="2880" w:hanging="360"/>
+      </w:pPr>
+      <w:rPr>
+        <w:rFonts w:ascii="Wingdings" w:hAnsi="Wingdings" w:hint="default"/>
+      </w:rPr>
+    </w:lvl>
+    <w:lvl w:ilvl="3" w:tplc="08090001" w:tentative="1">
+      <w:start w:val="1"/>
+      <w:numFmt w:val="bullet"/>
+      <w:lvlText w:val=""/>
+      <w:lvlJc w:val="left"/>
+      <w:pPr>
+        <w:ind w:left="3600" w:hanging="360"/>
+      </w:pPr>
+      <w:rPr>
+        <w:rFonts w:ascii="Symbol" w:hAnsi="Symbol" w:hint="default"/>
+      </w:rPr>
+    </w:lvl>
+    <w:lvl w:ilvl="4" w:tplc="08090003" w:tentative="1">
+      <w:start w:val="1"/>
+      <w:numFmt w:val="bullet"/>
+      <w:lvlText w:val="o"/>
+      <w:lvlJc w:val="left"/>
+      <w:pPr>
+        <w:ind w:left="4320" w:hanging="360"/>
+      </w:pPr>
+      <w:rPr>
+        <w:rFonts w:ascii="Courier New" w:hAnsi="Courier New" w:cs="Courier New" w:hint="default"/>
+      </w:rPr>
+    </w:lvl>
+    <w:lvl w:ilvl="5" w:tplc="08090005" w:tentative="1">
+      <w:start w:val="1"/>
+      <w:numFmt w:val="bullet"/>
+      <w:lvlText w:val=""/>
+      <w:lvlJc w:val="left"/>
+      <w:pPr>
+        <w:ind w:left="5040" w:hanging="360"/>
+      </w:pPr>
+      <w:rPr>
+        <w:rFonts w:ascii="Wingdings" w:hAnsi="Wingdings" w:hint="default"/>
+      </w:rPr>
+    </w:lvl>
+    <w:lvl w:ilvl="6" w:tplc="08090001" w:tentative="1">
+      <w:start w:val="1"/>
+      <w:numFmt w:val="bullet"/>
+      <w:lvlText w:val=""/>
+      <w:lvlJc w:val="left"/>
+      <w:pPr>
+        <w:ind w:left="5760" w:hanging="360"/>
+      </w:pPr>
+      <w:rPr>
+        <w:rFonts w:ascii="Symbol" w:hAnsi="Symbol" w:hint="default"/>
+      </w:rPr>
+    </w:lvl>
+    <w:lvl w:ilvl="7" w:tplc="08090003" w:tentative="1">
+      <w:start w:val="1"/>
+      <w:numFmt w:val="bullet"/>
+      <w:lvlText w:val="o"/>
+      <w:lvlJc w:val="left"/>
+      <w:pPr>
+        <w:ind w:left="6480" w:hanging="360"/>
+      </w:pPr>
+      <w:rPr>
+        <w:rFonts w:ascii="Courier New" w:hAnsi="Courier New" w:cs="Courier New" w:hint="default"/>
+      </w:rPr>
+    </w:lvl>
+    <w:lvl w:ilvl="8" w:tplc="08090005" w:tentative="1">
+      <w:start w:val="1"/>
+      <w:numFmt w:val="bullet"/>
+      <w:lvlText w:val=""/>
+      <w:lvlJc w:val="left"/>
+      <w:pPr>
+        <w:ind w:left="7200" w:hanging="360"/>
+      </w:pPr>
+      <w:rPr>
+        <w:rFonts w:ascii="Wingdings" w:hAnsi="Wingdings" w:hint="default"/>
+      </w:rPr>
+    </w:lvl>
+  </w:abstractNum>
+  <w:abstractNum w:abstractNumId="7" w15:restartNumberingAfterBreak="0">
     <w:nsid w:val="615260EF"/>
     <w:multiLevelType w:val="hybridMultilevel"/>
     <w:tmpl w:val="E3643070"/>
@@ -4220,7 +5309,7 @@
       </w:rPr>
     </w:lvl>
   </w:abstractNum>
-  <w:abstractNum w:abstractNumId="6" w15:restartNumberingAfterBreak="0">
+  <w:abstractNum w:abstractNumId="8" w15:restartNumberingAfterBreak="0">
     <w:nsid w:val="672E1DDF"/>
     <w:multiLevelType w:val="hybridMultilevel"/>
     <w:tmpl w:val="7716051E"/>
@@ -4333,7 +5422,7 @@
       </w:rPr>
     </w:lvl>
   </w:abstractNum>
-  <w:abstractNum w:abstractNumId="7" w15:restartNumberingAfterBreak="0">
+  <w:abstractNum w:abstractNumId="9" w15:restartNumberingAfterBreak="0">
     <w:nsid w:val="6F642F61"/>
     <w:multiLevelType w:val="hybridMultilevel"/>
     <w:tmpl w:val="CF2EBDB6"/>
@@ -4446,7 +5535,7 @@
       </w:rPr>
     </w:lvl>
   </w:abstractNum>
-  <w:abstractNum w:abstractNumId="8" w15:restartNumberingAfterBreak="0">
+  <w:abstractNum w:abstractNumId="10" w15:restartNumberingAfterBreak="0">
     <w:nsid w:val="6FF85D57"/>
     <w:multiLevelType w:val="hybridMultilevel"/>
     <w:tmpl w:val="DAAA679E"/>
@@ -4560,7 +5649,7 @@
     </w:lvl>
   </w:abstractNum>
   <w:num w:numId="1">
-    <w:abstractNumId w:val="8"/>
+    <w:abstractNumId w:val="10"/>
   </w:num>
   <w:num w:numId="2">
     <w:abstractNumId w:val="1"/>
@@ -4572,19 +5661,25 @@
     <w:abstractNumId w:val="4"/>
   </w:num>
   <w:num w:numId="5">
-    <w:abstractNumId w:val="6"/>
+    <w:abstractNumId w:val="8"/>
   </w:num>
   <w:num w:numId="6">
     <w:abstractNumId w:val="0"/>
   </w:num>
   <w:num w:numId="7">
-    <w:abstractNumId w:val="7"/>
+    <w:abstractNumId w:val="9"/>
   </w:num>
   <w:num w:numId="8">
-    <w:abstractNumId w:val="5"/>
+    <w:abstractNumId w:val="7"/>
   </w:num>
   <w:num w:numId="9">
     <w:abstractNumId w:val="2"/>
+  </w:num>
+  <w:num w:numId="10">
+    <w:abstractNumId w:val="6"/>
+  </w:num>
+  <w:num w:numId="11">
+    <w:abstractNumId w:val="5"/>
   </w:num>
 </w:numbering>
 </file>
@@ -4712,6 +5807,7 @@
     <w:lsdException w:name="HTML Sample" w:semiHidden="1" w:unhideWhenUsed="1"/>
     <w:lsdException w:name="HTML Typewriter" w:semiHidden="1" w:unhideWhenUsed="1"/>
     <w:lsdException w:name="HTML Variable" w:semiHidden="1" w:unhideWhenUsed="1"/>
+    <w:lsdException w:name="Normal Table" w:semiHidden="1" w:unhideWhenUsed="1"/>
     <w:lsdException w:name="annotation subject" w:semiHidden="1" w:unhideWhenUsed="1"/>
     <w:lsdException w:name="No List" w:semiHidden="1" w:unhideWhenUsed="1"/>
     <w:lsdException w:name="Outline List 1" w:semiHidden="1" w:unhideWhenUsed="1"/>
@@ -4757,9 +5853,11 @@
     <w:lsdException w:name="Table Subtle 1" w:semiHidden="1" w:unhideWhenUsed="1"/>
     <w:lsdException w:name="Table Subtle 2" w:semiHidden="1" w:unhideWhenUsed="1"/>
     <w:lsdException w:name="Table Web 1" w:semiHidden="1" w:unhideWhenUsed="1"/>
+    <w:lsdException w:name="Table Web 2" w:semiHidden="1" w:unhideWhenUsed="1"/>
     <w:lsdException w:name="Table Web 3" w:semiHidden="1" w:unhideWhenUsed="1"/>
     <w:lsdException w:name="Balloon Text" w:semiHidden="1" w:unhideWhenUsed="1"/>
     <w:lsdException w:name="Table Grid" w:uiPriority="39"/>
+    <w:lsdException w:name="Table Theme" w:semiHidden="1" w:unhideWhenUsed="1"/>
     <w:lsdException w:name="Placeholder Text" w:semiHidden="1"/>
     <w:lsdException w:name="No Spacing" w:uiPriority="1" w:qFormat="1"/>
     <w:lsdException w:name="Light Shading" w:uiPriority="60"/>

</xml_diff>